<commit_message>
Update Space Shooter Design Document.docx
revised game deisgn document
</commit_message>
<xml_diff>
--- a/Documentation/Space Shooter Design Document.docx
+++ b/Documentation/Space Shooter Design Document.docx
@@ -468,21 +468,12 @@
         <w:t xml:space="preserve">, </w:t>
       </w:r>
       <w:hyperlink r:id="rId10">
-        <w:proofErr w:type="spellStart"/>
         <w:r>
           <w:rPr>
             <w:color w:val="1155CC"/>
             <w:u w:val="single"/>
           </w:rPr>
-          <w:t>robo</w:t>
-        </w:r>
-        <w:proofErr w:type="spellEnd"/>
-        <w:r>
-          <w:rPr>
-            <w:color w:val="1155CC"/>
-            <w:u w:val="single"/>
-          </w:rPr>
-          <w:t xml:space="preserve"> game</w:t>
+          <w:t>robo game</w:t>
         </w:r>
       </w:hyperlink>
       <w:r>
@@ -1110,13 +1101,7 @@
               <w:rPr>
                 <w:rFonts w:ascii="Open Sans" w:eastAsia="Open Sans" w:hAnsi="Open Sans" w:cs="Open Sans"/>
               </w:rPr>
-              <w:t>*</w:t>
-            </w:r>
-            <w:r>
-              <w:rPr>
-                <w:rFonts w:ascii="Open Sans" w:eastAsia="Open Sans" w:hAnsi="Open Sans" w:cs="Open Sans"/>
-              </w:rPr>
-              <w:t>Game over occurs after all bases are destroyed or invaders reach player</w:t>
+              <w:t>*Game over occurs after all bases are destroyed or invaders reach player</w:t>
             </w:r>
           </w:p>
           <w:p>
@@ -1133,13 +1118,7 @@
               <w:rPr>
                 <w:rFonts w:ascii="Open Sans" w:eastAsia="Open Sans" w:hAnsi="Open Sans" w:cs="Open Sans"/>
               </w:rPr>
-              <w:t>*</w:t>
-            </w:r>
-            <w:r>
-              <w:rPr>
-                <w:rFonts w:ascii="Open Sans" w:eastAsia="Open Sans" w:hAnsi="Open Sans" w:cs="Open Sans"/>
-              </w:rPr>
-              <w:t>Player wins after killing all invaders</w:t>
+              <w:t>*Player wins after killing all invaders</w:t>
             </w:r>
           </w:p>
           <w:p>
@@ -1202,13 +1181,7 @@
               <w:rPr>
                 <w:rFonts w:ascii="Open Sans" w:eastAsia="Open Sans" w:hAnsi="Open Sans" w:cs="Open Sans"/>
               </w:rPr>
-              <w:t>*</w:t>
-            </w:r>
-            <w:r>
-              <w:rPr>
-                <w:rFonts w:ascii="Open Sans" w:eastAsia="Open Sans" w:hAnsi="Open Sans" w:cs="Open Sans"/>
-              </w:rPr>
-              <w:t>Invaders can shoot</w:t>
+              <w:t>*Invaders can shoot</w:t>
             </w:r>
           </w:p>
           <w:p>
@@ -1226,6 +1199,23 @@
                 <w:rFonts w:ascii="Open Sans" w:eastAsia="Open Sans" w:hAnsi="Open Sans" w:cs="Open Sans"/>
               </w:rPr>
               <w:t>*Game scales according to screen resolution</w:t>
+            </w:r>
+          </w:p>
+          <w:p>
+            <w:pPr>
+              <w:numPr>
+                <w:ilvl w:val="0"/>
+                <w:numId w:val="1"/>
+              </w:numPr>
+              <w:rPr>
+                <w:rFonts w:ascii="Open Sans" w:eastAsia="Open Sans" w:hAnsi="Open Sans" w:cs="Open Sans"/>
+              </w:rPr>
+            </w:pPr>
+            <w:r>
+              <w:rPr>
+                <w:rFonts w:ascii="Open Sans" w:eastAsia="Open Sans" w:hAnsi="Open Sans" w:cs="Open Sans"/>
+              </w:rPr>
+              <w:t>*Invaders move left and right</w:t>
             </w:r>
           </w:p>
         </w:tc>
@@ -1260,7 +1250,19 @@
               <w:rPr>
                 <w:rFonts w:ascii="Open Sans" w:eastAsia="Open Sans" w:hAnsi="Open Sans" w:cs="Open Sans"/>
               </w:rPr>
-              <w:t>Invaders move left and right</w:t>
+              <w:t>I</w:t>
+            </w:r>
+            <w:r>
+              <w:rPr>
+                <w:rFonts w:ascii="Open Sans" w:eastAsia="Open Sans" w:hAnsi="Open Sans" w:cs="Open Sans"/>
+              </w:rPr>
+              <w:t>n</w:t>
+            </w:r>
+            <w:r>
+              <w:rPr>
+                <w:rFonts w:ascii="Open Sans" w:eastAsia="Open Sans" w:hAnsi="Open Sans" w:cs="Open Sans"/>
+              </w:rPr>
+              <w:t>vaders move down after reaching the edge of the screen</w:t>
             </w:r>
           </w:p>
           <w:p>
@@ -1277,25 +1279,7 @@
               <w:rPr>
                 <w:rFonts w:ascii="Open Sans" w:eastAsia="Open Sans" w:hAnsi="Open Sans" w:cs="Open Sans"/>
               </w:rPr>
-              <w:t>*</w:t>
-            </w:r>
-            <w:r>
-              <w:rPr>
-                <w:rFonts w:ascii="Open Sans" w:eastAsia="Open Sans" w:hAnsi="Open Sans" w:cs="Open Sans"/>
-              </w:rPr>
-              <w:t>I</w:t>
-            </w:r>
-            <w:r>
-              <w:rPr>
-                <w:rFonts w:ascii="Open Sans" w:eastAsia="Open Sans" w:hAnsi="Open Sans" w:cs="Open Sans"/>
-              </w:rPr>
-              <w:t>n</w:t>
-            </w:r>
-            <w:r>
-              <w:rPr>
-                <w:rFonts w:ascii="Open Sans" w:eastAsia="Open Sans" w:hAnsi="Open Sans" w:cs="Open Sans"/>
-              </w:rPr>
-              <w:t>vaders move down after reaching the edge of the screen</w:t>
+              <w:t>Player gains points from shooting ships</w:t>
             </w:r>
           </w:p>
           <w:p>
@@ -1312,7 +1296,7 @@
               <w:rPr>
                 <w:rFonts w:ascii="Open Sans" w:eastAsia="Open Sans" w:hAnsi="Open Sans" w:cs="Open Sans"/>
               </w:rPr>
-              <w:t>Player gains points from shooting ships</w:t>
+              <w:t>The player can retry</w:t>
             </w:r>
           </w:p>
           <w:p>
@@ -1329,7 +1313,7 @@
               <w:rPr>
                 <w:rFonts w:ascii="Open Sans" w:eastAsia="Open Sans" w:hAnsi="Open Sans" w:cs="Open Sans"/>
               </w:rPr>
-              <w:t>The player can retry</w:t>
+              <w:t>Background Music</w:t>
             </w:r>
           </w:p>
           <w:p>
@@ -1346,7 +1330,7 @@
               <w:rPr>
                 <w:rFonts w:ascii="Open Sans" w:eastAsia="Open Sans" w:hAnsi="Open Sans" w:cs="Open Sans"/>
               </w:rPr>
-              <w:t>Background Music</w:t>
+              <w:t>Sound Effects</w:t>
             </w:r>
           </w:p>
           <w:p>
@@ -1363,7 +1347,24 @@
               <w:rPr>
                 <w:rFonts w:ascii="Open Sans" w:eastAsia="Open Sans" w:hAnsi="Open Sans" w:cs="Open Sans"/>
               </w:rPr>
-              <w:t>Sound Effects</w:t>
+              <w:t>Text UI to show shoot controls</w:t>
+            </w:r>
+          </w:p>
+          <w:p>
+            <w:pPr>
+              <w:numPr>
+                <w:ilvl w:val="0"/>
+                <w:numId w:val="1"/>
+              </w:numPr>
+              <w:rPr>
+                <w:rFonts w:ascii="Open Sans" w:eastAsia="Open Sans" w:hAnsi="Open Sans" w:cs="Open Sans"/>
+              </w:rPr>
+            </w:pPr>
+            <w:r>
+              <w:rPr>
+                <w:rFonts w:ascii="Open Sans" w:eastAsia="Open Sans" w:hAnsi="Open Sans" w:cs="Open Sans"/>
+              </w:rPr>
+              <w:t>Text UI to show movement controls</w:t>
             </w:r>
           </w:p>
         </w:tc>
@@ -1463,21 +1464,7 @@
               <w:rPr>
                 <w:rFonts w:ascii="Open Sans" w:eastAsia="Open Sans" w:hAnsi="Open Sans" w:cs="Open Sans"/>
               </w:rPr>
-              <w:t xml:space="preserve">The last I can build to test my idea is to create a ship in which the player can move left and right and avoid escaping the sides of the screen.  I want the player to be able to use the arrow keys or the A and S buttons to move while pressing the left click mouse button to shoot.  I don’t want the player to endlessly shoot because that would make it too easy so I want the player to have a wait time before they can shoot their next bullet.  Upon shooting a bullet shoots from the ship, and after the bullet leaves the screen, it shouldn’t hit anything to avoid too many game objects being created.  </w:t>
-            </w:r>
-            <w:proofErr w:type="gramStart"/>
-            <w:r>
-              <w:rPr>
-                <w:rFonts w:ascii="Open Sans" w:eastAsia="Open Sans" w:hAnsi="Open Sans" w:cs="Open Sans"/>
-              </w:rPr>
-              <w:t>Next</w:t>
-            </w:r>
-            <w:proofErr w:type="gramEnd"/>
-            <w:r>
-              <w:rPr>
-                <w:rFonts w:ascii="Open Sans" w:eastAsia="Open Sans" w:hAnsi="Open Sans" w:cs="Open Sans"/>
-              </w:rPr>
-              <w:t xml:space="preserve"> I would like to set up a timer, a score, and a game over text.  Finally, I would like to make it so that enemies can move from left to right and advance forward after reaching the edge of the screen.</w:t>
+              <w:t>The last I can build to test my idea is to create a ship in which the player can move left and right and avoid escaping the sides of the screen.  I want the player to be able to use the arrow keys or the A and S buttons to move while pressing the left click mouse button to shoot.  I don’t want the player to endlessly shoot because that would make it too easy so I want the player to have a wait time before they can shoot their next bullet.  Upon shooting a bullet shoots from the ship, and after the bullet leaves the screen, it shouldn’t hit anything to avoid too many game objects being created.  Next I would like to set up a timer, a score, and a game over text.  Finally, I would like to make it so that enemies can move from left to right and advance forward after reaching the edge of the screen.</w:t>
             </w:r>
           </w:p>
         </w:tc>
@@ -1497,11 +1484,28 @@
           <w:b/>
         </w:rPr>
       </w:pPr>
+    </w:p>
+    <w:p>
+      <w:pPr>
+        <w:rPr>
+          <w:rFonts w:ascii="Open Sans" w:eastAsia="Open Sans" w:hAnsi="Open Sans" w:cs="Open Sans"/>
+          <w:b/>
+        </w:rPr>
+      </w:pPr>
+    </w:p>
+    <w:p>
+      <w:pPr>
+        <w:rPr>
+          <w:rFonts w:ascii="Open Sans" w:eastAsia="Open Sans" w:hAnsi="Open Sans" w:cs="Open Sans"/>
+          <w:b/>
+        </w:rPr>
+      </w:pPr>
       <w:r>
         <w:rPr>
           <w:rFonts w:ascii="Open Sans" w:eastAsia="Open Sans" w:hAnsi="Open Sans" w:cs="Open Sans"/>
           <w:b/>
         </w:rPr>
+        <w:lastRenderedPageBreak/>
         <w:t>References</w:t>
       </w:r>
     </w:p>
@@ -1515,14 +1519,7 @@
         <w:rPr>
           <w:rFonts w:ascii="Open Sans" w:eastAsia="Open Sans" w:hAnsi="Open Sans" w:cs="Open Sans"/>
         </w:rPr>
-        <w:t xml:space="preserve">Link to at least three links to other pieces of media - books, designs, other games, etc. - that have something similar to what you are trying to accomplish and explain which element you are </w:t>
-      </w:r>
-      <w:r>
-        <w:rPr>
-          <w:rFonts w:ascii="Open Sans" w:eastAsia="Open Sans" w:hAnsi="Open Sans" w:cs="Open Sans"/>
-        </w:rPr>
-        <w:lastRenderedPageBreak/>
-        <w:t>interested in. It could have similar gameplay elements, a related story motif or an aesthetic you want to remix.</w:t>
+        <w:t>Link to at least three links to other pieces of media - books, designs, other games, etc. - that have something similar to what you are trying to accomplish and explain which element you are interested in. It could have similar gameplay elements, a related story motif or an aesthetic you want to remix.</w:t>
       </w:r>
     </w:p>
     <w:p>
@@ -1724,21 +1721,7 @@
               <w:rPr>
                 <w:rFonts w:ascii="Open Sans" w:eastAsia="Open Sans" w:hAnsi="Open Sans" w:cs="Open Sans"/>
               </w:rPr>
-              <w:t xml:space="preserve"> doesn’t have an age restriction but will appeal to older gamers for its retro-inspired throwback to this classic.  It’s </w:t>
-            </w:r>
-            <w:proofErr w:type="gramStart"/>
-            <w:r>
-              <w:rPr>
-                <w:rFonts w:ascii="Open Sans" w:eastAsia="Open Sans" w:hAnsi="Open Sans" w:cs="Open Sans"/>
-              </w:rPr>
-              <w:t>pick</w:t>
-            </w:r>
-            <w:proofErr w:type="gramEnd"/>
-            <w:r>
-              <w:rPr>
-                <w:rFonts w:ascii="Open Sans" w:eastAsia="Open Sans" w:hAnsi="Open Sans" w:cs="Open Sans"/>
-              </w:rPr>
-              <w:t xml:space="preserve"> up and play mentality makes the gameplay easy enough for anyone to understand, and the length of each level is short, making it perfect for quick game sessions, and will be played on PC’s with a mouse and keyboard.</w:t>
+              <w:t xml:space="preserve"> doesn’t have an age restriction but will appeal to older gamers for its retro-inspired throwback to this classic.  It’s pick up and play mentality makes the gameplay easy enough for anyone to understand, and the length of each level is short, making it perfect for quick game sessions, and will be played on PC’s with a mouse and keyboard.</w:t>
             </w:r>
           </w:p>
         </w:tc>
@@ -1848,6 +1831,34 @@
       <w:pPr>
         <w:rPr>
           <w:rFonts w:ascii="Open Sans" w:eastAsia="Open Sans" w:hAnsi="Open Sans" w:cs="Open Sans"/>
+        </w:rPr>
+      </w:pPr>
+    </w:p>
+    <w:p>
+      <w:pPr>
+        <w:rPr>
+          <w:rFonts w:ascii="Open Sans" w:eastAsia="Open Sans" w:hAnsi="Open Sans" w:cs="Open Sans"/>
+        </w:rPr>
+      </w:pPr>
+    </w:p>
+    <w:p>
+      <w:pPr>
+        <w:rPr>
+          <w:rFonts w:ascii="Open Sans" w:eastAsia="Open Sans" w:hAnsi="Open Sans" w:cs="Open Sans"/>
+        </w:rPr>
+      </w:pPr>
+    </w:p>
+    <w:p>
+      <w:pPr>
+        <w:rPr>
+          <w:rFonts w:ascii="Open Sans" w:eastAsia="Open Sans" w:hAnsi="Open Sans" w:cs="Open Sans"/>
+        </w:rPr>
+      </w:pPr>
+    </w:p>
+    <w:p>
+      <w:pPr>
+        <w:rPr>
+          <w:rFonts w:ascii="Open Sans" w:eastAsia="Open Sans" w:hAnsi="Open Sans" w:cs="Open Sans"/>
           <w:b/>
         </w:rPr>
       </w:pPr>
@@ -1856,14 +1867,8 @@
           <w:rFonts w:ascii="Open Sans" w:eastAsia="Open Sans" w:hAnsi="Open Sans" w:cs="Open Sans"/>
           <w:b/>
         </w:rPr>
-        <w:t>Sound</w:t>
-      </w:r>
-      <w:r>
-        <w:rPr>
-          <w:rFonts w:ascii="Open Sans" w:eastAsia="Open Sans" w:hAnsi="Open Sans" w:cs="Open Sans"/>
-          <w:b/>
-        </w:rPr>
-        <w:t xml:space="preserve"> Research</w:t>
+        <w:lastRenderedPageBreak/>
+        <w:t>Sound Research</w:t>
       </w:r>
     </w:p>
     <w:tbl>
@@ -1925,15 +1930,7 @@
             </w:hyperlink>
             <w:r>
               <w:br/>
-              <w:t xml:space="preserve">Used the song Dreams from </w:t>
-            </w:r>
-            <w:proofErr w:type="spellStart"/>
-            <w:r>
-              <w:t>Bensound</w:t>
-            </w:r>
-            <w:proofErr w:type="spellEnd"/>
-            <w:r>
-              <w:t xml:space="preserve"> for background music</w:t>
+              <w:t>Used the song Dreams from Bensound for background music</w:t>
             </w:r>
           </w:p>
           <w:p>
@@ -1975,7 +1972,6 @@
           <w:rFonts w:ascii="Open Sans" w:eastAsia="Open Sans" w:hAnsi="Open Sans" w:cs="Open Sans"/>
           <w:b/>
         </w:rPr>
-        <w:lastRenderedPageBreak/>
         <w:t>Time Spent Towards Each Feature</w:t>
       </w:r>
     </w:p>
@@ -2073,7 +2069,19 @@
               <w:rPr>
                 <w:rFonts w:ascii="Open Sans" w:eastAsia="Open Sans" w:hAnsi="Open Sans" w:cs="Open Sans"/>
               </w:rPr>
-              <w:t>Time spent creating Player and Bases: 10 minutes</w:t>
+              <w:t xml:space="preserve">Time spent creating Player and Bases: </w:t>
+            </w:r>
+            <w:r>
+              <w:rPr>
+                <w:rFonts w:ascii="Open Sans" w:eastAsia="Open Sans" w:hAnsi="Open Sans" w:cs="Open Sans"/>
+              </w:rPr>
+              <w:t>20</w:t>
+            </w:r>
+            <w:r>
+              <w:rPr>
+                <w:rFonts w:ascii="Open Sans" w:eastAsia="Open Sans" w:hAnsi="Open Sans" w:cs="Open Sans"/>
+              </w:rPr>
+              <w:t xml:space="preserve"> minutes</w:t>
             </w:r>
           </w:p>
           <w:p>
@@ -2089,7 +2097,13 @@
               <w:rPr>
                 <w:rFonts w:ascii="Open Sans" w:eastAsia="Open Sans" w:hAnsi="Open Sans" w:cs="Open Sans"/>
               </w:rPr>
-              <w:t>Time spent creating enemies: 25 minutes</w:t>
+              <w:t xml:space="preserve">Time spent creating enemies: </w:t>
+            </w:r>
+            <w:r>
+              <w:rPr>
+                <w:rFonts w:ascii="Open Sans" w:eastAsia="Open Sans" w:hAnsi="Open Sans" w:cs="Open Sans"/>
+              </w:rPr>
+              <w:t>1 hour</w:t>
             </w:r>
           </w:p>
           <w:p>
@@ -2105,6 +2119,38 @@
               <w:rPr>
                 <w:rFonts w:ascii="Open Sans" w:eastAsia="Open Sans" w:hAnsi="Open Sans" w:cs="Open Sans"/>
               </w:rPr>
+              <w:t>Text UI: 1 hour</w:t>
+            </w:r>
+          </w:p>
+          <w:p>
+            <w:pPr>
+              <w:tabs>
+                <w:tab w:val="left" w:pos="2745"/>
+              </w:tabs>
+              <w:rPr>
+                <w:rFonts w:ascii="Open Sans" w:eastAsia="Open Sans" w:hAnsi="Open Sans" w:cs="Open Sans"/>
+              </w:rPr>
+            </w:pPr>
+            <w:r>
+              <w:rPr>
+                <w:rFonts w:ascii="Open Sans" w:eastAsia="Open Sans" w:hAnsi="Open Sans" w:cs="Open Sans"/>
+              </w:rPr>
+              <w:t>Text UI Scripting: 20 minutes</w:t>
+            </w:r>
+          </w:p>
+          <w:p>
+            <w:pPr>
+              <w:tabs>
+                <w:tab w:val="left" w:pos="2745"/>
+              </w:tabs>
+              <w:rPr>
+                <w:rFonts w:ascii="Open Sans" w:eastAsia="Open Sans" w:hAnsi="Open Sans" w:cs="Open Sans"/>
+              </w:rPr>
+            </w:pPr>
+            <w:r>
+              <w:rPr>
+                <w:rFonts w:ascii="Open Sans" w:eastAsia="Open Sans" w:hAnsi="Open Sans" w:cs="Open Sans"/>
+              </w:rPr>
               <w:t xml:space="preserve">Most of the time I spent scripting, I was struggling getting things to work the way I wanted them to since I was trying to adapt a 2017 2D unity </w:t>
             </w:r>
             <w:r>
@@ -2112,6 +2158,219 @@
                 <w:rFonts w:ascii="Open Sans" w:eastAsia="Open Sans" w:hAnsi="Open Sans" w:cs="Open Sans"/>
               </w:rPr>
               <w:t>space invaders game to work as a 3D game, but I had to adapt and applied what I learned from our create with code assignments, and once I understood what every single little thing did and how it affected the game, I was able to get everything working the way I wanted.</w:t>
+            </w:r>
+          </w:p>
+        </w:tc>
+      </w:tr>
+    </w:tbl>
+    <w:p>
+      <w:pPr>
+        <w:rPr>
+          <w:rFonts w:ascii="Open Sans" w:eastAsia="Open Sans" w:hAnsi="Open Sans" w:cs="Open Sans"/>
+        </w:rPr>
+      </w:pPr>
+    </w:p>
+    <w:p>
+      <w:pPr>
+        <w:rPr>
+          <w:rFonts w:ascii="Open Sans" w:eastAsia="Open Sans" w:hAnsi="Open Sans" w:cs="Open Sans"/>
+        </w:rPr>
+      </w:pPr>
+    </w:p>
+    <w:p>
+      <w:pPr>
+        <w:rPr>
+          <w:rFonts w:ascii="Open Sans" w:eastAsia="Open Sans" w:hAnsi="Open Sans" w:cs="Open Sans"/>
+        </w:rPr>
+      </w:pPr>
+    </w:p>
+    <w:p>
+      <w:pPr>
+        <w:rPr>
+          <w:rFonts w:ascii="Open Sans" w:eastAsia="Open Sans" w:hAnsi="Open Sans" w:cs="Open Sans"/>
+        </w:rPr>
+      </w:pPr>
+    </w:p>
+    <w:p>
+      <w:pPr>
+        <w:rPr>
+          <w:rFonts w:ascii="Open Sans" w:eastAsia="Open Sans" w:hAnsi="Open Sans" w:cs="Open Sans"/>
+        </w:rPr>
+      </w:pPr>
+    </w:p>
+    <w:p>
+      <w:pPr>
+        <w:rPr>
+          <w:rFonts w:ascii="Open Sans" w:eastAsia="Open Sans" w:hAnsi="Open Sans" w:cs="Open Sans"/>
+        </w:rPr>
+      </w:pPr>
+    </w:p>
+    <w:p>
+      <w:pPr>
+        <w:rPr>
+          <w:rFonts w:ascii="Open Sans" w:eastAsia="Open Sans" w:hAnsi="Open Sans" w:cs="Open Sans"/>
+        </w:rPr>
+      </w:pPr>
+    </w:p>
+    <w:p>
+      <w:pPr>
+        <w:rPr>
+          <w:rFonts w:ascii="Open Sans" w:eastAsia="Open Sans" w:hAnsi="Open Sans" w:cs="Open Sans"/>
+        </w:rPr>
+      </w:pPr>
+    </w:p>
+    <w:p>
+      <w:pPr>
+        <w:rPr>
+          <w:rFonts w:ascii="Open Sans" w:eastAsia="Open Sans" w:hAnsi="Open Sans" w:cs="Open Sans"/>
+        </w:rPr>
+      </w:pPr>
+    </w:p>
+    <w:p>
+      <w:pPr>
+        <w:rPr>
+          <w:rFonts w:ascii="Open Sans" w:eastAsia="Open Sans" w:hAnsi="Open Sans" w:cs="Open Sans"/>
+        </w:rPr>
+      </w:pPr>
+    </w:p>
+    <w:p>
+      <w:pPr>
+        <w:rPr>
+          <w:rFonts w:ascii="Open Sans" w:eastAsia="Open Sans" w:hAnsi="Open Sans" w:cs="Open Sans"/>
+        </w:rPr>
+      </w:pPr>
+    </w:p>
+    <w:p>
+      <w:pPr>
+        <w:rPr>
+          <w:rFonts w:ascii="Open Sans" w:eastAsia="Open Sans" w:hAnsi="Open Sans" w:cs="Open Sans"/>
+        </w:rPr>
+      </w:pPr>
+    </w:p>
+    <w:p>
+      <w:pPr>
+        <w:rPr>
+          <w:rFonts w:ascii="Open Sans" w:eastAsia="Open Sans" w:hAnsi="Open Sans" w:cs="Open Sans"/>
+        </w:rPr>
+      </w:pPr>
+    </w:p>
+    <w:p>
+      <w:pPr>
+        <w:rPr>
+          <w:rFonts w:ascii="Open Sans" w:eastAsia="Open Sans" w:hAnsi="Open Sans" w:cs="Open Sans"/>
+        </w:rPr>
+      </w:pPr>
+    </w:p>
+    <w:p>
+      <w:pPr>
+        <w:rPr>
+          <w:rFonts w:ascii="Open Sans" w:eastAsia="Open Sans" w:hAnsi="Open Sans" w:cs="Open Sans"/>
+        </w:rPr>
+      </w:pPr>
+    </w:p>
+    <w:p>
+      <w:pPr>
+        <w:rPr>
+          <w:rFonts w:ascii="Open Sans" w:eastAsia="Open Sans" w:hAnsi="Open Sans" w:cs="Open Sans"/>
+        </w:rPr>
+      </w:pPr>
+    </w:p>
+    <w:p>
+      <w:pPr>
+        <w:rPr>
+          <w:rFonts w:ascii="Open Sans" w:eastAsia="Open Sans" w:hAnsi="Open Sans" w:cs="Open Sans"/>
+        </w:rPr>
+      </w:pPr>
+    </w:p>
+    <w:p>
+      <w:pPr>
+        <w:rPr>
+          <w:rFonts w:ascii="Open Sans" w:eastAsia="Open Sans" w:hAnsi="Open Sans" w:cs="Open Sans"/>
+        </w:rPr>
+      </w:pPr>
+    </w:p>
+    <w:p>
+      <w:pPr>
+        <w:rPr>
+          <w:rFonts w:ascii="Open Sans" w:eastAsia="Open Sans" w:hAnsi="Open Sans" w:cs="Open Sans"/>
+          <w:b/>
+        </w:rPr>
+      </w:pPr>
+      <w:r>
+        <w:rPr>
+          <w:rFonts w:ascii="Open Sans" w:eastAsia="Open Sans" w:hAnsi="Open Sans" w:cs="Open Sans"/>
+          <w:b/>
+        </w:rPr>
+        <w:lastRenderedPageBreak/>
+        <w:t>Feedback and Goals</w:t>
+      </w:r>
+    </w:p>
+    <w:tbl>
+      <w:tblPr>
+        <w:tblStyle w:val="a7"/>
+        <w:tblW w:w="9360" w:type="dxa"/>
+        <w:tblBorders>
+          <w:top w:val="single" w:sz="8" w:space="0" w:color="000000"/>
+          <w:left w:val="single" w:sz="8" w:space="0" w:color="000000"/>
+          <w:bottom w:val="single" w:sz="8" w:space="0" w:color="000000"/>
+          <w:right w:val="single" w:sz="8" w:space="0" w:color="000000"/>
+          <w:insideH w:val="single" w:sz="8" w:space="0" w:color="000000"/>
+          <w:insideV w:val="single" w:sz="8" w:space="0" w:color="000000"/>
+        </w:tblBorders>
+        <w:tblLayout w:type="fixed"/>
+        <w:tblLook w:val="0600" w:firstRow="0" w:lastRow="0" w:firstColumn="0" w:lastColumn="0" w:noHBand="1" w:noVBand="1"/>
+      </w:tblPr>
+      <w:tblGrid>
+        <w:gridCol w:w="9360"/>
+      </w:tblGrid>
+      <w:tr>
+        <w:trPr>
+          <w:trHeight w:val="1160"/>
+        </w:trPr>
+        <w:tc>
+          <w:tcPr>
+            <w:tcW w:w="9360" w:type="dxa"/>
+            <w:shd w:val="clear" w:color="auto" w:fill="auto"/>
+            <w:tcMar>
+              <w:top w:w="100" w:type="dxa"/>
+              <w:left w:w="100" w:type="dxa"/>
+              <w:bottom w:w="100" w:type="dxa"/>
+              <w:right w:w="100" w:type="dxa"/>
+            </w:tcMar>
+          </w:tcPr>
+          <w:p>
+            <w:pPr>
+              <w:tabs>
+                <w:tab w:val="left" w:pos="2745"/>
+              </w:tabs>
+              <w:rPr>
+                <w:rFonts w:ascii="Open Sans" w:eastAsia="Open Sans" w:hAnsi="Open Sans" w:cs="Open Sans"/>
+              </w:rPr>
+            </w:pPr>
+            <w:r>
+              <w:rPr>
+                <w:rFonts w:ascii="Open Sans" w:eastAsia="Open Sans" w:hAnsi="Open Sans" w:cs="Open Sans"/>
+              </w:rPr>
+              <w:t>Based off of the feedback that I got in class, I was told that the only main problem with my game was that when it’s made into an application, without being told anything about the game, the player wasn’t sure how to shoot.  The people who tested my game instantly went to try and use wasd or the arrow keys to move the player, but they didn’t know what would make their player shoot.  This lead me to adding some text elements that let’s the player know the controls.  Now that I have implemented the controls, I would like to figure out how to get them to appear at the beginning of the game, but disappear and fade out after a couple of seconds so they don’t need to be on the screen at all times.  The other feedback that I got was to raise the enemies higher starting off so that the player would have more time to destroy the enemies before they reached the player and resulted in a game over.  I also decided to add some more color to the enemies.</w:t>
+            </w:r>
+            <w:r>
+              <w:rPr>
+                <w:rFonts w:ascii="Open Sans" w:eastAsia="Open Sans" w:hAnsi="Open Sans" w:cs="Open Sans"/>
+              </w:rPr>
+              <w:br/>
+            </w:r>
+            <w:r>
+              <w:rPr>
+                <w:rFonts w:ascii="Open Sans" w:eastAsia="Open Sans" w:hAnsi="Open Sans" w:cs="Open Sans"/>
+              </w:rPr>
+              <w:br/>
+              <w:t xml:space="preserve">Overall I’m happy that my game functions as I’d expect it to, but I’m disappointed that my game doesn’t have a proper quit button, the player needs to force close out of game with    alt + f4 as opposed to having a proper button to quit.  My game also lacks a title screen as well, so I would like to improve the UI and add more functionality for the player so that they have the option to click play in a menu and work on polishing the game more overall.  I should also add more than one way for the player to shoot.  Since both of my </w:t>
+            </w:r>
+            <w:r>
+              <w:rPr>
+                <w:rFonts w:ascii="Open Sans" w:eastAsia="Open Sans" w:hAnsi="Open Sans" w:cs="Open Sans"/>
+              </w:rPr>
+              <w:t>classmates tried to use the spacebar to fire, I should add that as a way for the player to shoot.</w:t>
             </w:r>
             <w:bookmarkStart w:id="0" w:name="_GoBack"/>
             <w:bookmarkEnd w:id="0"/>

</xml_diff>